<commit_message>
REVISION DE ARTE y ARQUITECTURA MARZO 2021 (PARTE I)
- Inicio de revisión para Alpha Test III
- Actualización Readme
</commit_message>
<xml_diff>
--- a/Documentos/Documentacion_Arquitectura_Verdandi.docx
+++ b/Documentos/Documentacion_Arquitectura_Verdandi.docx
@@ -1,21 +1,49 @@
 
 <file path=word/document.xml><?xml version="1.0" encoding="utf-8"?>
-<w:document xmlns:wpc="http://schemas.microsoft.com/office/word/2010/wordprocessingCanvas" xmlns:cx="http://schemas.microsoft.com/office/drawing/2014/chartex" xmlns:cx1="http://schemas.microsoft.com/office/drawing/2015/9/8/chartex" xmlns:cx2="http://schemas.microsoft.com/office/drawing/2015/10/21/chartex" xmlns:cx3="http://schemas.microsoft.com/office/drawing/2016/5/9/chartex" xmlns:cx4="http://schemas.microsoft.com/office/drawing/2016/5/10/chartex" xmlns:cx5="http://schemas.microsoft.com/office/drawing/2016/5/11/chartex" xmlns:cx6="http://schemas.microsoft.com/office/drawing/2016/5/12/chartex" xmlns:cx7="http://schemas.microsoft.com/office/drawing/2016/5/13/chartex" xmlns:cx8="http://schemas.microsoft.com/office/drawing/2016/5/14/chartex" xmlns:mc="http://schemas.openxmlformats.org/markup-compatibility/2006" xmlns:aink="http://schemas.microsoft.com/office/drawing/2016/ink" xmlns:am3d="http://schemas.microsoft.com/office/drawing/2017/model3d" xmlns:o="urn:schemas-microsoft-com:office:office" xmlns:r="http://schemas.openxmlformats.org/officeDocument/2006/relationships" xmlns:m="http://schemas.openxmlformats.org/officeDocument/2006/math" xmlns:v="urn:schemas-microsoft-com:vml" xmlns:wp14="http://schemas.microsoft.com/office/word/2010/wordprocessingDrawing" xmlns:wp="http://schemas.openxmlformats.org/drawingml/2006/wordprocessingDrawing" xmlns:w10="urn:schemas-microsoft-com:office:word" xmlns:w="http://schemas.openxmlformats.org/wordprocessingml/2006/main" xmlns:w14="http://schemas.microsoft.com/office/word/2010/wordml" xmlns:w15="http://schemas.microsoft.com/office/word/2012/wordml" xmlns:w16cid="http://schemas.microsoft.com/office/word/2016/wordml/cid" xmlns:w16se="http://schemas.microsoft.com/office/word/2015/wordml/symex" xmlns:wpg="http://schemas.microsoft.com/office/word/2010/wordprocessingGroup" xmlns:wpi="http://schemas.microsoft.com/office/word/2010/wordprocessingInk" xmlns:wne="http://schemas.microsoft.com/office/word/2006/wordml" xmlns:wps="http://schemas.microsoft.com/office/word/2010/wordprocessingShape" mc:Ignorable="w14 w15 w16se w16cid wp14">
+<w:document xmlns:wpc="http://schemas.microsoft.com/office/word/2010/wordprocessingCanvas" xmlns:cx="http://schemas.microsoft.com/office/drawing/2014/chartex" xmlns:cx1="http://schemas.microsoft.com/office/drawing/2015/9/8/chartex" xmlns:cx2="http://schemas.microsoft.com/office/drawing/2015/10/21/chartex" xmlns:cx3="http://schemas.microsoft.com/office/drawing/2016/5/9/chartex" xmlns:cx4="http://schemas.microsoft.com/office/drawing/2016/5/10/chartex" xmlns:cx5="http://schemas.microsoft.com/office/drawing/2016/5/11/chartex" xmlns:cx6="http://schemas.microsoft.com/office/drawing/2016/5/12/chartex" xmlns:cx7="http://schemas.microsoft.com/office/drawing/2016/5/13/chartex" xmlns:cx8="http://schemas.microsoft.com/office/drawing/2016/5/14/chartex" xmlns:mc="http://schemas.openxmlformats.org/markup-compatibility/2006" xmlns:aink="http://schemas.microsoft.com/office/drawing/2016/ink" xmlns:am3d="http://schemas.microsoft.com/office/drawing/2017/model3d" xmlns:o="urn:schemas-microsoft-com:office:office" xmlns:r="http://schemas.openxmlformats.org/officeDocument/2006/relationships" xmlns:m="http://schemas.openxmlformats.org/officeDocument/2006/math" xmlns:v="urn:schemas-microsoft-com:vml" xmlns:wp14="http://schemas.microsoft.com/office/word/2010/wordprocessingDrawing" xmlns:wp="http://schemas.openxmlformats.org/drawingml/2006/wordprocessingDrawing" xmlns:w10="urn:schemas-microsoft-com:office:word" xmlns:w="http://schemas.openxmlformats.org/wordprocessingml/2006/main" xmlns:w14="http://schemas.microsoft.com/office/word/2010/wordml" xmlns:w15="http://schemas.microsoft.com/office/word/2012/wordml" xmlns:w16cex="http://schemas.microsoft.com/office/word/2018/wordml/cex" xmlns:w16cid="http://schemas.microsoft.com/office/word/2016/wordml/cid" xmlns:w16="http://schemas.microsoft.com/office/word/2018/wordml" xmlns:w16se="http://schemas.microsoft.com/office/word/2015/wordml/symex" xmlns:wpg="http://schemas.microsoft.com/office/word/2010/wordprocessingGroup" xmlns:wpi="http://schemas.microsoft.com/office/word/2010/wordprocessingInk" xmlns:wne="http://schemas.microsoft.com/office/word/2006/wordml" xmlns:wps="http://schemas.microsoft.com/office/word/2010/wordprocessingShape" mc:Ignorable="w14 w15 w16se w16cid w16 w16cex wp14">
   <w:body>
     <w:p>
       <w:pPr>
         <w:pStyle w:val="Ttulo1"/>
+        <w:spacing w:before="0" w:line="360" w:lineRule="auto"/>
         <w:jc w:val="center"/>
+        <w:rPr>
+          <w:rFonts w:ascii="Cambria" w:hAnsi="Cambria"/>
+        </w:rPr>
       </w:pPr>
       <w:r>
+        <w:rPr>
+          <w:rFonts w:ascii="Cambria" w:hAnsi="Cambria"/>
+        </w:rPr>
         <w:t>Documentación de Arquitectura</w:t>
       </w:r>
     </w:p>
     <w:p>
       <w:pPr>
-        <w:pStyle w:val="Ttulo2"/>
+        <w:spacing w:after="0" w:line="360" w:lineRule="auto"/>
         <w:jc w:val="center"/>
         <w:rPr>
+          <w:rFonts w:ascii="Cambria" w:hAnsi="Cambria"/>
+          <w:b/>
+          <w:bCs/>
+        </w:rPr>
+      </w:pPr>
+      <w:r>
+        <w:rPr>
+          <w:rFonts w:ascii="Cambria" w:hAnsi="Cambria"/>
+          <w:b/>
+          <w:bCs/>
+        </w:rPr>
+        <w:t>Revisión marzo 2021</w:t>
+      </w:r>
+    </w:p>
+    <w:p>
+      <w:pPr>
+        <w:pStyle w:val="Ttulo2"/>
+        <w:spacing w:before="0" w:line="360" w:lineRule="auto"/>
+        <w:jc w:val="center"/>
+        <w:rPr>
+          <w:rFonts w:ascii="Cambria" w:hAnsi="Cambria"/>
           <w:i/>
           <w:iCs/>
           <w:color w:val="222A35" w:themeColor="text2" w:themeShade="80"/>
@@ -23,22 +51,27 @@
       </w:pPr>
       <w:r>
         <w:rPr>
+          <w:rFonts w:ascii="Cambria" w:hAnsi="Cambria"/>
           <w:i/>
           <w:iCs/>
           <w:color w:val="222A35" w:themeColor="text2" w:themeShade="80"/>
         </w:rPr>
-        <w:t>Verdandi</w:t>
+        <w:t xml:space="preserve">Verdandi - </w:t>
       </w:r>
+      <w:proofErr w:type="spellStart"/>
       <w:r>
         <w:rPr>
+          <w:rFonts w:ascii="Cambria" w:hAnsi="Cambria"/>
           <w:i/>
           <w:iCs/>
           <w:color w:val="222A35" w:themeColor="text2" w:themeShade="80"/>
         </w:rPr>
-        <w:t xml:space="preserve"> -</w:t>
+        <w:t>Norse</w:t>
       </w:r>
+      <w:proofErr w:type="spellEnd"/>
       <w:r>
         <w:rPr>
+          <w:rFonts w:ascii="Cambria" w:hAnsi="Cambria"/>
           <w:i/>
           <w:iCs/>
           <w:color w:val="222A35" w:themeColor="text2" w:themeShade="80"/>
@@ -48,24 +81,7 @@
       <w:proofErr w:type="spellStart"/>
       <w:r>
         <w:rPr>
-          <w:i/>
-          <w:iCs/>
-          <w:color w:val="222A35" w:themeColor="text2" w:themeShade="80"/>
-        </w:rPr>
-        <w:t>Norse</w:t>
-      </w:r>
-      <w:proofErr w:type="spellEnd"/>
-      <w:r>
-        <w:rPr>
-          <w:i/>
-          <w:iCs/>
-          <w:color w:val="222A35" w:themeColor="text2" w:themeShade="80"/>
-        </w:rPr>
-        <w:t xml:space="preserve"> </w:t>
-      </w:r>
-      <w:proofErr w:type="spellStart"/>
-      <w:r>
-        <w:rPr>
+          <w:rFonts w:ascii="Cambria" w:hAnsi="Cambria"/>
           <w:i/>
           <w:iCs/>
           <w:color w:val="222A35" w:themeColor="text2" w:themeShade="80"/>
@@ -85,7 +101,7 @@
 </file>
 
 <file path=word/styles.xml><?xml version="1.0" encoding="utf-8"?>
-<w:styles xmlns:mc="http://schemas.openxmlformats.org/markup-compatibility/2006" xmlns:r="http://schemas.openxmlformats.org/officeDocument/2006/relationships" xmlns:w="http://schemas.openxmlformats.org/wordprocessingml/2006/main" xmlns:w14="http://schemas.microsoft.com/office/word/2010/wordml" xmlns:w15="http://schemas.microsoft.com/office/word/2012/wordml" xmlns:w16cid="http://schemas.microsoft.com/office/word/2016/wordml/cid" xmlns:w16se="http://schemas.microsoft.com/office/word/2015/wordml/symex" mc:Ignorable="w14 w15 w16se w16cid">
+<w:styles xmlns:mc="http://schemas.openxmlformats.org/markup-compatibility/2006" xmlns:r="http://schemas.openxmlformats.org/officeDocument/2006/relationships" xmlns:w="http://schemas.openxmlformats.org/wordprocessingml/2006/main" xmlns:w14="http://schemas.microsoft.com/office/word/2010/wordml" xmlns:w15="http://schemas.microsoft.com/office/word/2012/wordml" xmlns:w16cex="http://schemas.microsoft.com/office/word/2018/wordml/cex" xmlns:w16cid="http://schemas.microsoft.com/office/word/2016/wordml/cid" xmlns:w16="http://schemas.microsoft.com/office/word/2018/wordml" xmlns:w16se="http://schemas.microsoft.com/office/word/2015/wordml/symex" mc:Ignorable="w14 w15 w16se w16cid w16 w16cex">
   <w:docDefaults>
     <w:rPrDefault>
       <w:rPr>

</xml_diff>

<commit_message>
FIN REVISION DE ARTE y ARQUITECTURA 2021
- Nuevos Tiles: Map Nord. Nivel 0
- Resumen final de revisión de arquitectura.
</commit_message>
<xml_diff>
--- a/Documentos/Documentacion_Arquitectura_Verdandi.docx
+++ b/Documentos/Documentacion_Arquitectura_Verdandi.docx
@@ -34,7 +34,15 @@
           <w:b/>
           <w:bCs/>
         </w:rPr>
-        <w:t>Revisión marzo 2021</w:t>
+        <w:t xml:space="preserve">Estado de </w:t>
+      </w:r>
+      <w:r>
+        <w:rPr>
+          <w:rFonts w:ascii="Cambria" w:hAnsi="Cambria"/>
+          <w:b/>
+          <w:bCs/>
+        </w:rPr>
+        <w:t>Revisión 2021</w:t>
       </w:r>
     </w:p>
     <w:p>
@@ -90,6 +98,360 @@
       </w:r>
       <w:proofErr w:type="spellEnd"/>
     </w:p>
+    <w:p/>
+    <w:p>
+      <w:pPr>
+        <w:pStyle w:val="Ttulo2"/>
+      </w:pPr>
+      <w:r>
+        <w:t>Resumen</w:t>
+      </w:r>
+    </w:p>
+    <w:p>
+      <w:pPr>
+        <w:spacing w:line="360" w:lineRule="auto"/>
+        <w:jc w:val="both"/>
+      </w:pPr>
+      <w:r>
+        <w:t xml:space="preserve">El proyecto Verdandi se encuentra en una revisión de arquitectura desde fines del 2020. </w:t>
+      </w:r>
+      <w:r>
+        <w:t xml:space="preserve">El objetivo </w:t>
+      </w:r>
+      <w:r>
+        <w:t xml:space="preserve">principal de esta revisión </w:t>
+      </w:r>
+      <w:r>
+        <w:t>es</w:t>
+      </w:r>
+      <w:r>
+        <w:t xml:space="preserve"> el</w:t>
+      </w:r>
+      <w:r>
+        <w:t xml:space="preserve"> rediseño de</w:t>
+      </w:r>
+      <w:r>
+        <w:t xml:space="preserve"> los</w:t>
+      </w:r>
+      <w:r>
+        <w:t xml:space="preserve"> tres sistemas esenciales </w:t>
+      </w:r>
+      <w:r>
+        <w:t>d</w:t>
+      </w:r>
+      <w:r>
+        <w:t>el videojuego:</w:t>
+      </w:r>
+    </w:p>
+    <w:p>
+      <w:pPr>
+        <w:pStyle w:val="Prrafodelista"/>
+        <w:numPr>
+          <w:ilvl w:val="0"/>
+          <w:numId w:val="1"/>
+        </w:numPr>
+        <w:spacing w:line="360" w:lineRule="auto"/>
+        <w:jc w:val="both"/>
+      </w:pPr>
+      <w:r>
+        <w:rPr>
+          <w:b/>
+          <w:bCs/>
+        </w:rPr>
+        <w:t xml:space="preserve">Sistema de navegación automática: </w:t>
+      </w:r>
+      <w:r>
+        <w:t>Movimiento en grilla automático de las unidades con un patrón predictivo a identificar por el usuario (mecánica del juego).</w:t>
+      </w:r>
+    </w:p>
+    <w:p>
+      <w:pPr>
+        <w:pStyle w:val="Prrafodelista"/>
+        <w:numPr>
+          <w:ilvl w:val="0"/>
+          <w:numId w:val="1"/>
+        </w:numPr>
+        <w:spacing w:line="360" w:lineRule="auto"/>
+        <w:jc w:val="both"/>
+      </w:pPr>
+      <w:r>
+        <w:rPr>
+          <w:b/>
+          <w:bCs/>
+        </w:rPr>
+        <w:t>Sistema de narrativa procedural:</w:t>
+      </w:r>
+      <w:r>
+        <w:t xml:space="preserve"> Generación de </w:t>
+      </w:r>
+      <w:proofErr w:type="spellStart"/>
+      <w:r>
+        <w:t>k</w:t>
+      </w:r>
+      <w:r>
+        <w:t>enning</w:t>
+      </w:r>
+      <w:proofErr w:type="spellEnd"/>
+      <w:r>
+        <w:t xml:space="preserve"> en función de las runas jugadas. Determinar un conjunto de </w:t>
+      </w:r>
+      <w:proofErr w:type="spellStart"/>
+      <w:r>
+        <w:t>kenningars</w:t>
+      </w:r>
+      <w:proofErr w:type="spellEnd"/>
+      <w:r>
+        <w:t xml:space="preserve"> posibles bajo un sistema de rareza.</w:t>
+      </w:r>
+    </w:p>
+    <w:p>
+      <w:pPr>
+        <w:pStyle w:val="Prrafodelista"/>
+        <w:numPr>
+          <w:ilvl w:val="0"/>
+          <w:numId w:val="1"/>
+        </w:numPr>
+        <w:spacing w:line="360" w:lineRule="auto"/>
+        <w:jc w:val="both"/>
+      </w:pPr>
+      <w:r>
+        <w:rPr>
+          <w:b/>
+          <w:bCs/>
+        </w:rPr>
+        <w:t>Sistema de batalla</w:t>
+      </w:r>
+      <w:r>
+        <w:t>:</w:t>
+      </w:r>
+      <w:r>
+        <w:t xml:space="preserve"> Generar estados globales que al escenario y a las unidades aleadas y enemigas</w:t>
+      </w:r>
+    </w:p>
+    <w:p>
+      <w:pPr>
+        <w:spacing w:line="360" w:lineRule="auto"/>
+        <w:jc w:val="both"/>
+      </w:pPr>
+      <w:r>
+        <w:t>Efectuados los análisis y pruebas correspondientes se determinó:</w:t>
+      </w:r>
+    </w:p>
+    <w:p>
+      <w:pPr>
+        <w:pStyle w:val="Prrafodelista"/>
+        <w:numPr>
+          <w:ilvl w:val="0"/>
+          <w:numId w:val="2"/>
+        </w:numPr>
+        <w:spacing w:line="360" w:lineRule="auto"/>
+        <w:jc w:val="both"/>
+      </w:pPr>
+      <w:r>
+        <w:rPr>
+          <w:b/>
+          <w:bCs/>
+        </w:rPr>
+        <w:t>Sistema de navegación automática:</w:t>
+      </w:r>
+      <w:r>
+        <w:rPr>
+          <w:b/>
+          <w:bCs/>
+        </w:rPr>
+        <w:t xml:space="preserve"> </w:t>
+      </w:r>
+      <w:r>
+        <w:t xml:space="preserve">Implementación del algoritmo A* para definir las rutas de navegación. Codificación de una API </w:t>
+      </w:r>
+      <w:r>
+        <w:t xml:space="preserve">que emplee la clase </w:t>
+      </w:r>
+      <w:hyperlink r:id="rId5" w:history="1">
+        <w:r>
+          <w:rPr>
+            <w:rStyle w:val="Hipervnculo"/>
+          </w:rPr>
+          <w:t>AStar2D</w:t>
+        </w:r>
+      </w:hyperlink>
+      <w:r>
+        <w:t xml:space="preserve">  para definir rutas predictivas de las unidades según los cambios del escenario y la existencia de otras unidades en el </w:t>
+      </w:r>
+      <w:r>
+        <w:t>terreno.</w:t>
+      </w:r>
+    </w:p>
+    <w:p>
+      <w:pPr>
+        <w:pStyle w:val="Prrafodelista"/>
+        <w:numPr>
+          <w:ilvl w:val="0"/>
+          <w:numId w:val="2"/>
+        </w:numPr>
+        <w:spacing w:line="360" w:lineRule="auto"/>
+        <w:jc w:val="both"/>
+      </w:pPr>
+      <w:r>
+        <w:rPr>
+          <w:b/>
+          <w:bCs/>
+        </w:rPr>
+        <w:t>Sistema de narrativa procedural</w:t>
+      </w:r>
+      <w:r>
+        <w:rPr>
+          <w:b/>
+          <w:bCs/>
+        </w:rPr>
+        <w:t xml:space="preserve">: </w:t>
+      </w:r>
+      <w:r>
+        <w:t>Inc</w:t>
+      </w:r>
+      <w:r>
+        <w:t xml:space="preserve">orporación de </w:t>
+      </w:r>
+      <w:hyperlink r:id="rId6" w:history="1">
+        <w:proofErr w:type="spellStart"/>
+        <w:r>
+          <w:rPr>
+            <w:rStyle w:val="Hipervnculo"/>
+          </w:rPr>
+          <w:t>ink</w:t>
+        </w:r>
+        <w:proofErr w:type="spellEnd"/>
+        <w:r>
+          <w:rPr>
+            <w:rStyle w:val="Hipervnculo"/>
+          </w:rPr>
+          <w:t xml:space="preserve"> </w:t>
+        </w:r>
+        <w:proofErr w:type="spellStart"/>
+        <w:r>
+          <w:rPr>
+            <w:rStyle w:val="Hipervnculo"/>
+          </w:rPr>
+          <w:t>engine</w:t>
+        </w:r>
+        <w:proofErr w:type="spellEnd"/>
+      </w:hyperlink>
+      <w:r>
+        <w:t xml:space="preserve"> como núcleo del módulo de narrativa procedural. Generación de </w:t>
+      </w:r>
+      <w:proofErr w:type="spellStart"/>
+      <w:r>
+        <w:t>decks</w:t>
+      </w:r>
+      <w:proofErr w:type="spellEnd"/>
+      <w:r>
+        <w:t xml:space="preserve"> y opciones de juego usando </w:t>
+      </w:r>
+      <w:hyperlink r:id="rId7" w:history="1">
+        <w:proofErr w:type="spellStart"/>
+        <w:r>
+          <w:rPr>
+            <w:rStyle w:val="Hipervnculo"/>
+          </w:rPr>
+          <w:t>inkgd</w:t>
+        </w:r>
+        <w:proofErr w:type="spellEnd"/>
+      </w:hyperlink>
+      <w:r>
+        <w:t>. construcción de API para integrar las elecciones narrativas con el sistema de runas.</w:t>
+      </w:r>
+    </w:p>
+    <w:p>
+      <w:pPr>
+        <w:pStyle w:val="Prrafodelista"/>
+        <w:numPr>
+          <w:ilvl w:val="0"/>
+          <w:numId w:val="2"/>
+        </w:numPr>
+        <w:spacing w:line="360" w:lineRule="auto"/>
+        <w:jc w:val="both"/>
+      </w:pPr>
+      <w:r>
+        <w:rPr>
+          <w:b/>
+          <w:bCs/>
+        </w:rPr>
+        <w:t>Sistema de batalla</w:t>
+      </w:r>
+      <w:r>
+        <w:t>:</w:t>
+      </w:r>
+      <w:r>
+        <w:t xml:space="preserve"> </w:t>
+      </w:r>
+      <w:r>
+        <w:t>Derivación del manejo de turnos al API de integración narrativa. Incorporación del API de efecto asociados a runas jugadas. Parametrización de efectos de impacto en estadística de unidad y modificación del terreno.</w:t>
+      </w:r>
+    </w:p>
+    <w:p>
+      <w:pPr>
+        <w:pStyle w:val="Prrafodelista"/>
+        <w:numPr>
+          <w:ilvl w:val="0"/>
+          <w:numId w:val="2"/>
+        </w:numPr>
+        <w:spacing w:line="360" w:lineRule="auto"/>
+        <w:jc w:val="both"/>
+      </w:pPr>
+      <w:r>
+        <w:rPr>
+          <w:b/>
+          <w:bCs/>
+        </w:rPr>
+        <w:t xml:space="preserve">Sistema de </w:t>
+      </w:r>
+      <w:r>
+        <w:rPr>
+          <w:b/>
+          <w:bCs/>
+        </w:rPr>
+        <w:t>runas</w:t>
+      </w:r>
+      <w:r>
+        <w:t>:</w:t>
+      </w:r>
+      <w:r>
+        <w:t xml:space="preserve"> Derivación de la responsabilidad de elección de </w:t>
+      </w:r>
+      <w:proofErr w:type="spellStart"/>
+      <w:r>
+        <w:t>kenningar</w:t>
+      </w:r>
+      <w:r>
+        <w:t>s</w:t>
+      </w:r>
+      <w:proofErr w:type="spellEnd"/>
+      <w:r>
+        <w:t xml:space="preserve"> e inicialización de </w:t>
+      </w:r>
+      <w:proofErr w:type="spellStart"/>
+      <w:r>
+        <w:t>decks</w:t>
+      </w:r>
+      <w:proofErr w:type="spellEnd"/>
+      <w:r>
+        <w:t xml:space="preserve"> al sistema de narrativa procedural. </w:t>
+      </w:r>
+      <w:r>
+        <w:t>API de manejo de runas en función de elecciones narrativas.</w:t>
+      </w:r>
+    </w:p>
+    <w:p>
+      <w:pPr>
+        <w:spacing w:line="360" w:lineRule="auto"/>
+        <w:jc w:val="both"/>
+      </w:pPr>
+      <w:r>
+        <w:t>Como resultado se especifica el siguiente diagrama que detalla los componentes a desarrollar:</w:t>
+      </w:r>
+    </w:p>
+    <w:p/>
+    <w:p/>
     <w:sectPr>
       <w:pgSz w:w="11906" w:h="16838"/>
       <w:pgMar w:top="1417" w:right="1701" w:bottom="1417" w:left="1701" w:header="720" w:footer="720" w:gutter="0"/>
@@ -98,6 +460,243 @@
     </w:sectPr>
   </w:body>
 </w:document>
+</file>
+
+<file path=word/numbering.xml><?xml version="1.0" encoding="utf-8"?>
+<w:numbering xmlns:wpc="http://schemas.microsoft.com/office/word/2010/wordprocessingCanvas" xmlns:cx="http://schemas.microsoft.com/office/drawing/2014/chartex" xmlns:cx1="http://schemas.microsoft.com/office/drawing/2015/9/8/chartex" xmlns:cx2="http://schemas.microsoft.com/office/drawing/2015/10/21/chartex" xmlns:cx3="http://schemas.microsoft.com/office/drawing/2016/5/9/chartex" xmlns:cx4="http://schemas.microsoft.com/office/drawing/2016/5/10/chartex" xmlns:cx5="http://schemas.microsoft.com/office/drawing/2016/5/11/chartex" xmlns:cx6="http://schemas.microsoft.com/office/drawing/2016/5/12/chartex" xmlns:cx7="http://schemas.microsoft.com/office/drawing/2016/5/13/chartex" xmlns:cx8="http://schemas.microsoft.com/office/drawing/2016/5/14/chartex" xmlns:mc="http://schemas.openxmlformats.org/markup-compatibility/2006" xmlns:aink="http://schemas.microsoft.com/office/drawing/2016/ink" xmlns:am3d="http://schemas.microsoft.com/office/drawing/2017/model3d" xmlns:o="urn:schemas-microsoft-com:office:office" xmlns:r="http://schemas.openxmlformats.org/officeDocument/2006/relationships" xmlns:m="http://schemas.openxmlformats.org/officeDocument/2006/math" xmlns:v="urn:schemas-microsoft-com:vml" xmlns:wp14="http://schemas.microsoft.com/office/word/2010/wordprocessingDrawing" xmlns:wp="http://schemas.openxmlformats.org/drawingml/2006/wordprocessingDrawing" xmlns:w10="urn:schemas-microsoft-com:office:word" xmlns:w="http://schemas.openxmlformats.org/wordprocessingml/2006/main" xmlns:w14="http://schemas.microsoft.com/office/word/2010/wordml" xmlns:w15="http://schemas.microsoft.com/office/word/2012/wordml" xmlns:w16cex="http://schemas.microsoft.com/office/word/2018/wordml/cex" xmlns:w16cid="http://schemas.microsoft.com/office/word/2016/wordml/cid" xmlns:w16="http://schemas.microsoft.com/office/word/2018/wordml" xmlns:w16se="http://schemas.microsoft.com/office/word/2015/wordml/symex" xmlns:wpg="http://schemas.microsoft.com/office/word/2010/wordprocessingGroup" xmlns:wpi="http://schemas.microsoft.com/office/word/2010/wordprocessingInk" xmlns:wne="http://schemas.microsoft.com/office/word/2006/wordml" xmlns:wps="http://schemas.microsoft.com/office/word/2010/wordprocessingShape" mc:Ignorable="w14 w15 w16se w16cid w16 w16cex wp14">
+  <w:abstractNum w:abstractNumId="0" w15:restartNumberingAfterBreak="0">
+    <w:nsid w:val="454A5B83"/>
+    <w:multiLevelType w:val="hybridMultilevel"/>
+    <w:tmpl w:val="F0B889CE"/>
+    <w:lvl w:ilvl="0" w:tplc="04090001">
+      <w:start w:val="1"/>
+      <w:numFmt w:val="bullet"/>
+      <w:lvlText w:val=""/>
+      <w:lvlJc w:val="left"/>
+      <w:pPr>
+        <w:ind w:left="720" w:hanging="360"/>
+      </w:pPr>
+      <w:rPr>
+        <w:rFonts w:ascii="Symbol" w:hAnsi="Symbol" w:hint="default"/>
+      </w:rPr>
+    </w:lvl>
+    <w:lvl w:ilvl="1" w:tplc="04090003" w:tentative="1">
+      <w:start w:val="1"/>
+      <w:numFmt w:val="bullet"/>
+      <w:lvlText w:val="o"/>
+      <w:lvlJc w:val="left"/>
+      <w:pPr>
+        <w:ind w:left="1440" w:hanging="360"/>
+      </w:pPr>
+      <w:rPr>
+        <w:rFonts w:ascii="Courier New" w:hAnsi="Courier New" w:cs="Courier New" w:hint="default"/>
+      </w:rPr>
+    </w:lvl>
+    <w:lvl w:ilvl="2" w:tplc="04090005" w:tentative="1">
+      <w:start w:val="1"/>
+      <w:numFmt w:val="bullet"/>
+      <w:lvlText w:val=""/>
+      <w:lvlJc w:val="left"/>
+      <w:pPr>
+        <w:ind w:left="2160" w:hanging="360"/>
+      </w:pPr>
+      <w:rPr>
+        <w:rFonts w:ascii="Wingdings" w:hAnsi="Wingdings" w:hint="default"/>
+      </w:rPr>
+    </w:lvl>
+    <w:lvl w:ilvl="3" w:tplc="04090001" w:tentative="1">
+      <w:start w:val="1"/>
+      <w:numFmt w:val="bullet"/>
+      <w:lvlText w:val=""/>
+      <w:lvlJc w:val="left"/>
+      <w:pPr>
+        <w:ind w:left="2880" w:hanging="360"/>
+      </w:pPr>
+      <w:rPr>
+        <w:rFonts w:ascii="Symbol" w:hAnsi="Symbol" w:hint="default"/>
+      </w:rPr>
+    </w:lvl>
+    <w:lvl w:ilvl="4" w:tplc="04090003" w:tentative="1">
+      <w:start w:val="1"/>
+      <w:numFmt w:val="bullet"/>
+      <w:lvlText w:val="o"/>
+      <w:lvlJc w:val="left"/>
+      <w:pPr>
+        <w:ind w:left="3600" w:hanging="360"/>
+      </w:pPr>
+      <w:rPr>
+        <w:rFonts w:ascii="Courier New" w:hAnsi="Courier New" w:cs="Courier New" w:hint="default"/>
+      </w:rPr>
+    </w:lvl>
+    <w:lvl w:ilvl="5" w:tplc="04090005" w:tentative="1">
+      <w:start w:val="1"/>
+      <w:numFmt w:val="bullet"/>
+      <w:lvlText w:val=""/>
+      <w:lvlJc w:val="left"/>
+      <w:pPr>
+        <w:ind w:left="4320" w:hanging="360"/>
+      </w:pPr>
+      <w:rPr>
+        <w:rFonts w:ascii="Wingdings" w:hAnsi="Wingdings" w:hint="default"/>
+      </w:rPr>
+    </w:lvl>
+    <w:lvl w:ilvl="6" w:tplc="04090001" w:tentative="1">
+      <w:start w:val="1"/>
+      <w:numFmt w:val="bullet"/>
+      <w:lvlText w:val=""/>
+      <w:lvlJc w:val="left"/>
+      <w:pPr>
+        <w:ind w:left="5040" w:hanging="360"/>
+      </w:pPr>
+      <w:rPr>
+        <w:rFonts w:ascii="Symbol" w:hAnsi="Symbol" w:hint="default"/>
+      </w:rPr>
+    </w:lvl>
+    <w:lvl w:ilvl="7" w:tplc="04090003" w:tentative="1">
+      <w:start w:val="1"/>
+      <w:numFmt w:val="bullet"/>
+      <w:lvlText w:val="o"/>
+      <w:lvlJc w:val="left"/>
+      <w:pPr>
+        <w:ind w:left="5760" w:hanging="360"/>
+      </w:pPr>
+      <w:rPr>
+        <w:rFonts w:ascii="Courier New" w:hAnsi="Courier New" w:cs="Courier New" w:hint="default"/>
+      </w:rPr>
+    </w:lvl>
+    <w:lvl w:ilvl="8" w:tplc="04090005" w:tentative="1">
+      <w:start w:val="1"/>
+      <w:numFmt w:val="bullet"/>
+      <w:lvlText w:val=""/>
+      <w:lvlJc w:val="left"/>
+      <w:pPr>
+        <w:ind w:left="6480" w:hanging="360"/>
+      </w:pPr>
+      <w:rPr>
+        <w:rFonts w:ascii="Wingdings" w:hAnsi="Wingdings" w:hint="default"/>
+      </w:rPr>
+    </w:lvl>
+  </w:abstractNum>
+  <w:abstractNum w:abstractNumId="1" w15:restartNumberingAfterBreak="0">
+    <w:nsid w:val="60237028"/>
+    <w:multiLevelType w:val="hybridMultilevel"/>
+    <w:tmpl w:val="D8D4B912"/>
+    <w:lvl w:ilvl="0" w:tplc="04090001">
+      <w:start w:val="1"/>
+      <w:numFmt w:val="bullet"/>
+      <w:lvlText w:val=""/>
+      <w:lvlJc w:val="left"/>
+      <w:pPr>
+        <w:ind w:left="720" w:hanging="360"/>
+      </w:pPr>
+      <w:rPr>
+        <w:rFonts w:ascii="Symbol" w:hAnsi="Symbol" w:hint="default"/>
+      </w:rPr>
+    </w:lvl>
+    <w:lvl w:ilvl="1" w:tplc="04090003" w:tentative="1">
+      <w:start w:val="1"/>
+      <w:numFmt w:val="bullet"/>
+      <w:lvlText w:val="o"/>
+      <w:lvlJc w:val="left"/>
+      <w:pPr>
+        <w:ind w:left="1440" w:hanging="360"/>
+      </w:pPr>
+      <w:rPr>
+        <w:rFonts w:ascii="Courier New" w:hAnsi="Courier New" w:cs="Courier New" w:hint="default"/>
+      </w:rPr>
+    </w:lvl>
+    <w:lvl w:ilvl="2" w:tplc="04090005" w:tentative="1">
+      <w:start w:val="1"/>
+      <w:numFmt w:val="bullet"/>
+      <w:lvlText w:val=""/>
+      <w:lvlJc w:val="left"/>
+      <w:pPr>
+        <w:ind w:left="2160" w:hanging="360"/>
+      </w:pPr>
+      <w:rPr>
+        <w:rFonts w:ascii="Wingdings" w:hAnsi="Wingdings" w:hint="default"/>
+      </w:rPr>
+    </w:lvl>
+    <w:lvl w:ilvl="3" w:tplc="04090001" w:tentative="1">
+      <w:start w:val="1"/>
+      <w:numFmt w:val="bullet"/>
+      <w:lvlText w:val=""/>
+      <w:lvlJc w:val="left"/>
+      <w:pPr>
+        <w:ind w:left="2880" w:hanging="360"/>
+      </w:pPr>
+      <w:rPr>
+        <w:rFonts w:ascii="Symbol" w:hAnsi="Symbol" w:hint="default"/>
+      </w:rPr>
+    </w:lvl>
+    <w:lvl w:ilvl="4" w:tplc="04090003" w:tentative="1">
+      <w:start w:val="1"/>
+      <w:numFmt w:val="bullet"/>
+      <w:lvlText w:val="o"/>
+      <w:lvlJc w:val="left"/>
+      <w:pPr>
+        <w:ind w:left="3600" w:hanging="360"/>
+      </w:pPr>
+      <w:rPr>
+        <w:rFonts w:ascii="Courier New" w:hAnsi="Courier New" w:cs="Courier New" w:hint="default"/>
+      </w:rPr>
+    </w:lvl>
+    <w:lvl w:ilvl="5" w:tplc="04090005" w:tentative="1">
+      <w:start w:val="1"/>
+      <w:numFmt w:val="bullet"/>
+      <w:lvlText w:val=""/>
+      <w:lvlJc w:val="left"/>
+      <w:pPr>
+        <w:ind w:left="4320" w:hanging="360"/>
+      </w:pPr>
+      <w:rPr>
+        <w:rFonts w:ascii="Wingdings" w:hAnsi="Wingdings" w:hint="default"/>
+      </w:rPr>
+    </w:lvl>
+    <w:lvl w:ilvl="6" w:tplc="04090001" w:tentative="1">
+      <w:start w:val="1"/>
+      <w:numFmt w:val="bullet"/>
+      <w:lvlText w:val=""/>
+      <w:lvlJc w:val="left"/>
+      <w:pPr>
+        <w:ind w:left="5040" w:hanging="360"/>
+      </w:pPr>
+      <w:rPr>
+        <w:rFonts w:ascii="Symbol" w:hAnsi="Symbol" w:hint="default"/>
+      </w:rPr>
+    </w:lvl>
+    <w:lvl w:ilvl="7" w:tplc="04090003" w:tentative="1">
+      <w:start w:val="1"/>
+      <w:numFmt w:val="bullet"/>
+      <w:lvlText w:val="o"/>
+      <w:lvlJc w:val="left"/>
+      <w:pPr>
+        <w:ind w:left="5760" w:hanging="360"/>
+      </w:pPr>
+      <w:rPr>
+        <w:rFonts w:ascii="Courier New" w:hAnsi="Courier New" w:cs="Courier New" w:hint="default"/>
+      </w:rPr>
+    </w:lvl>
+    <w:lvl w:ilvl="8" w:tplc="04090005" w:tentative="1">
+      <w:start w:val="1"/>
+      <w:numFmt w:val="bullet"/>
+      <w:lvlText w:val=""/>
+      <w:lvlJc w:val="left"/>
+      <w:pPr>
+        <w:ind w:left="6480" w:hanging="360"/>
+      </w:pPr>
+      <w:rPr>
+        <w:rFonts w:ascii="Wingdings" w:hAnsi="Wingdings" w:hint="default"/>
+      </w:rPr>
+    </w:lvl>
+  </w:abstractNum>
+  <w:num w:numId="1">
+    <w:abstractNumId w:val="0"/>
+  </w:num>
+  <w:num w:numId="2">
+    <w:abstractNumId w:val="1"/>
+  </w:num>
+</w:numbering>
 </file>
 
 <file path=word/styles.xml><?xml version="1.0" encoding="utf-8"?>
@@ -542,6 +1141,28 @@
       <w:szCs w:val="26"/>
     </w:rPr>
   </w:style>
+  <w:style w:type="paragraph" w:styleId="Ttulo3">
+    <w:name w:val="heading 3"/>
+    <w:basedOn w:val="Normal"/>
+    <w:next w:val="Normal"/>
+    <w:link w:val="Ttulo3Car"/>
+    <w:uiPriority w:val="9"/>
+    <w:unhideWhenUsed/>
+    <w:qFormat/>
+    <w:rsid w:val="00E75061"/>
+    <w:pPr>
+      <w:keepNext/>
+      <w:keepLines/>
+      <w:spacing w:before="40" w:after="0"/>
+      <w:outlineLvl w:val="2"/>
+    </w:pPr>
+    <w:rPr>
+      <w:rFonts w:asciiTheme="majorHAnsi" w:eastAsiaTheme="majorEastAsia" w:hAnsiTheme="majorHAnsi" w:cstheme="majorBidi"/>
+      <w:color w:val="1F3763" w:themeColor="accent1" w:themeShade="7F"/>
+      <w:sz w:val="24"/>
+      <w:szCs w:val="24"/>
+    </w:rPr>
+  </w:style>
   <w:style w:type="character" w:default="1" w:styleId="Fuentedeprrafopredeter">
     <w:name w:val="Default Paragraph Font"/>
     <w:uiPriority w:val="1"/>
@@ -593,6 +1214,53 @@
       <w:color w:val="2F5496" w:themeColor="accent1" w:themeShade="BF"/>
       <w:sz w:val="26"/>
       <w:szCs w:val="26"/>
+    </w:rPr>
+  </w:style>
+  <w:style w:type="character" w:customStyle="1" w:styleId="Ttulo3Car">
+    <w:name w:val="Título 3 Car"/>
+    <w:basedOn w:val="Fuentedeprrafopredeter"/>
+    <w:link w:val="Ttulo3"/>
+    <w:uiPriority w:val="9"/>
+    <w:rsid w:val="00E75061"/>
+    <w:rPr>
+      <w:rFonts w:asciiTheme="majorHAnsi" w:eastAsiaTheme="majorEastAsia" w:hAnsiTheme="majorHAnsi" w:cstheme="majorBidi"/>
+      <w:color w:val="1F3763" w:themeColor="accent1" w:themeShade="7F"/>
+      <w:sz w:val="24"/>
+      <w:szCs w:val="24"/>
+    </w:rPr>
+  </w:style>
+  <w:style w:type="paragraph" w:styleId="Prrafodelista">
+    <w:name w:val="List Paragraph"/>
+    <w:basedOn w:val="Normal"/>
+    <w:uiPriority w:val="34"/>
+    <w:qFormat/>
+    <w:rsid w:val="00CF6818"/>
+    <w:pPr>
+      <w:ind w:left="720"/>
+      <w:contextualSpacing/>
+    </w:pPr>
+  </w:style>
+  <w:style w:type="character" w:styleId="Hipervnculo">
+    <w:name w:val="Hyperlink"/>
+    <w:basedOn w:val="Fuentedeprrafopredeter"/>
+    <w:uiPriority w:val="99"/>
+    <w:unhideWhenUsed/>
+    <w:rsid w:val="008528E2"/>
+    <w:rPr>
+      <w:color w:val="0563C1" w:themeColor="hyperlink"/>
+      <w:u w:val="single"/>
+    </w:rPr>
+  </w:style>
+  <w:style w:type="character" w:styleId="Mencinsinresolver">
+    <w:name w:val="Unresolved Mention"/>
+    <w:basedOn w:val="Fuentedeprrafopredeter"/>
+    <w:uiPriority w:val="99"/>
+    <w:semiHidden/>
+    <w:unhideWhenUsed/>
+    <w:rsid w:val="008528E2"/>
+    <w:rPr>
+      <w:color w:val="605E5C"/>
+      <w:shd w:val="clear" w:color="auto" w:fill="E1DFDD"/>
     </w:rPr>
   </w:style>
 </w:styles>

</xml_diff>